<commit_message>
Forward Secure Searchable Encryption
</commit_message>
<xml_diff>
--- a/paper/FS.docx
+++ b/paper/FS.docx
@@ -361,15 +361,7 @@
             <w:rPr>
               <w:rFonts w:hint="eastAsia"/>
             </w:rPr>
-            <w:t>陷</w:t>
-          </w:r>
-          <w:bookmarkStart w:id="22" w:name="_GoBack"/>
-          <w:bookmarkEnd w:id="22"/>
-          <w:r>
-            <w:rPr>
-              <w:rFonts w:hint="eastAsia"/>
-            </w:rPr>
-            <w:t>门</w:t>
+            <w:t>陷门</w:t>
           </w:r>
           <w:r>
             <w:t>排列</w:t>
@@ -1672,7 +1664,15 @@
         <w:rPr>
           <w:rFonts w:hint="eastAsia"/>
         </w:rPr>
-        <w:t>可搜索对称加密的目的是使搜索一个加密的数据库存储在一个不受信任的服务器，同时保持查询和数据的隐私，允许一些小的可控泄漏到服务器。</w:t>
+        <w:t>可搜索对称加密的目的是使搜</w:t>
+      </w:r>
+      <w:bookmarkStart w:id="22" w:name="_GoBack"/>
+      <w:bookmarkEnd w:id="22"/>
+      <w:r>
+        <w:rPr>
+          <w:rFonts w:hint="eastAsia"/>
+        </w:rPr>
+        <w:t>索一个加密的数据库存储在一个不受信任的服务器，同时保持查询和数据的隐私，允许一些小的可控泄漏到服务器。</w:t>
       </w:r>
     </w:p>
     <w:p>

</xml_diff>